<commit_message>
Made Changes on the article
</commit_message>
<xml_diff>
--- a/Article Drag and Drop.docx
+++ b/Article Drag and Drop.docx
@@ -76,8 +76,9 @@
           <w:sz w:val="22"/>
           <w:szCs w:val="22"/>
         </w:rPr>
-        <w:t>In this article, the goal is to show how to implement drag-and-drop of 2D shapes using MVVM pattern with PRISM and SQLite database. 2D Shape Drag and Drop in WPF using MVVM, PRISM, and SQLite" refers to a software development project that involves building a graphical user interface (GUI) for a desktop application in Windows Presentation Foundation (WPF). The goal of this project is to implement a drag-and-drop feature for 2D shapes, which is a common requirement in many applications.</w:t>
-      </w:r>
+        <w:t>In this article, the goal is to show how to implement drag-and-drop of 2D shapes using MVVM pattern with PRISM and SQLite database. 2D Shape Drag and Drop in WPF using MVVM, PRISM, and SQLite" involves building a graphical user interface (GUI) for a desktop application in Windows Presentation Foundation (WPF). The goal of this project is to implement a drag-and-drop feature for 2D shapes, which is a common requirement in many applications. The application will be built using the MVVM (Model-View-</w:t>
+      </w:r>
+      <w:proofErr w:type="spellStart"/>
       <w:r>
         <w:rPr>
           <w:rFonts w:asciiTheme="minorHAnsi" w:hAnsiTheme="minorHAnsi" w:cstheme="minorHAnsi"/>
@@ -87,8 +88,9 @@
           <w:sz w:val="22"/>
           <w:szCs w:val="22"/>
         </w:rPr>
-        <w:t xml:space="preserve"> </w:t>
-      </w:r>
+        <w:t>ViewModel</w:t>
+      </w:r>
+      <w:proofErr w:type="spellEnd"/>
       <w:r>
         <w:rPr>
           <w:rFonts w:asciiTheme="minorHAnsi" w:hAnsiTheme="minorHAnsi" w:cstheme="minorHAnsi"/>
@@ -98,9 +100,8 @@
           <w:sz w:val="22"/>
           <w:szCs w:val="22"/>
         </w:rPr>
-        <w:t>The application will be built using the MVVM (Model-View-</w:t>
-      </w:r>
-      <w:proofErr w:type="spellStart"/>
+        <w:t xml:space="preserve">) design pattern, which is a </w:t>
+      </w:r>
       <w:r>
         <w:rPr>
           <w:rFonts w:asciiTheme="minorHAnsi" w:hAnsiTheme="minorHAnsi" w:cstheme="minorHAnsi"/>
@@ -110,9 +111,8 @@
           <w:sz w:val="22"/>
           <w:szCs w:val="22"/>
         </w:rPr>
-        <w:t>ViewModel</w:t>
-      </w:r>
-      <w:proofErr w:type="spellEnd"/>
+        <w:t>widely used</w:t>
+      </w:r>
       <w:r>
         <w:rPr>
           <w:rFonts w:asciiTheme="minorHAnsi" w:hAnsiTheme="minorHAnsi" w:cstheme="minorHAnsi"/>
@@ -122,7 +122,7 @@
           <w:sz w:val="22"/>
           <w:szCs w:val="22"/>
         </w:rPr>
-        <w:t>) design pattern, which is a widely-used design pattern in WPF and Silverlight applications. MVVM separates the presentation logic from the business logic, making the code easier to maintain and test.</w:t>
+        <w:t xml:space="preserve"> design pattern in WPF and Silverlight applications. MVVM separates the presentation logic from the business logic, making the code easier to maintain and test. The project will also make use of Microsoft Prism, which is a set of libraries that help developers build WPF</w:t>
       </w:r>
       <w:r>
         <w:rPr>
@@ -133,7 +133,7 @@
           <w:sz w:val="22"/>
           <w:szCs w:val="22"/>
         </w:rPr>
-        <w:t xml:space="preserve"> </w:t>
+        <w:t xml:space="preserve">, .Net MAUI </w:t>
       </w:r>
       <w:r>
         <w:rPr>
@@ -144,7 +144,7 @@
           <w:sz w:val="22"/>
           <w:szCs w:val="22"/>
         </w:rPr>
-        <w:t xml:space="preserve">The project will also make use of Microsoft Prism, which is a set of libraries that help developers build WPF and Silverlight applications that are loosely-coupled, maintainable, and testable. Prism provides an implementation of MVVM </w:t>
+        <w:t xml:space="preserve">and Silverlight applications that are </w:t>
       </w:r>
       <w:r>
         <w:rPr>
@@ -155,7 +155,7 @@
           <w:sz w:val="22"/>
           <w:szCs w:val="22"/>
         </w:rPr>
-        <w:t>and</w:t>
+        <w:t>loosely coupled</w:t>
       </w:r>
       <w:r>
         <w:rPr>
@@ -166,29 +166,7 @@
           <w:sz w:val="22"/>
           <w:szCs w:val="22"/>
         </w:rPr>
-        <w:t xml:space="preserve"> provides additional services such as event aggregation and module management.</w:t>
-      </w:r>
-      <w:r>
-        <w:rPr>
-          <w:rFonts w:asciiTheme="minorHAnsi" w:hAnsiTheme="minorHAnsi" w:cstheme="minorHAnsi"/>
-          <w:b w:val="0"/>
-          <w:bCs w:val="0"/>
-          <w:color w:val="000000" w:themeColor="text1"/>
-          <w:sz w:val="22"/>
-          <w:szCs w:val="22"/>
-        </w:rPr>
-        <w:t xml:space="preserve"> </w:t>
-      </w:r>
-      <w:r>
-        <w:rPr>
-          <w:rFonts w:asciiTheme="minorHAnsi" w:hAnsiTheme="minorHAnsi" w:cstheme="minorHAnsi"/>
-          <w:b w:val="0"/>
-          <w:bCs w:val="0"/>
-          <w:color w:val="000000" w:themeColor="text1"/>
-          <w:sz w:val="22"/>
-          <w:szCs w:val="22"/>
-        </w:rPr>
-        <w:t>Finally, the application will use SQLite as the database technology for storing data. SQLite is a lightweight and fast database that is suitable for use in desktop applications and is easy to integrate with .NET applications using ADO.NET.</w:t>
+        <w:t xml:space="preserve">, maintainable, and testable. Prism provides an implementation of MVVM and provides additional services such as event aggregation and module management. Finally, the application will use SQLite as the database technology for storing data. </w:t>
       </w:r>
     </w:p>
     <w:p>
@@ -241,31 +219,7 @@
           <w:szCs w:val="22"/>
           <w:shd w:val="clear" w:color="auto" w:fill="FFFFFF"/>
         </w:rPr>
-        <w:t>The drag-and-drop</w:t>
-      </w:r>
-      <w:r>
-        <w:rPr>
-          <w:rFonts w:asciiTheme="minorHAnsi" w:hAnsiTheme="minorHAnsi" w:cstheme="minorHAnsi"/>
-          <w:b w:val="0"/>
-          <w:bCs w:val="0"/>
-          <w:color w:val="161616"/>
-          <w:sz w:val="22"/>
-          <w:szCs w:val="22"/>
-          <w:shd w:val="clear" w:color="auto" w:fill="FFFFFF"/>
-        </w:rPr>
-        <w:t xml:space="preserve"> </w:t>
-      </w:r>
-      <w:r>
-        <w:rPr>
-          <w:rFonts w:asciiTheme="minorHAnsi" w:hAnsiTheme="minorHAnsi" w:cstheme="minorHAnsi"/>
-          <w:b w:val="0"/>
-          <w:bCs w:val="0"/>
-          <w:color w:val="161616"/>
-          <w:sz w:val="22"/>
-          <w:szCs w:val="22"/>
-          <w:shd w:val="clear" w:color="auto" w:fill="FFFFFF"/>
-        </w:rPr>
-        <w:t>facilities provided by WPF are designed to be highly flexible and customizable to support a wide variety of drag-and-drop scenarios. Drag-and-drop supports manipulating objects within a single application, or between different applications. Dragging-and-dropping between WPF applications and other Windows applications is also fully supported.</w:t>
+        <w:t>The drag-and-drop facilities provided by WPF are designed to be highly flexible and customizable to support a wide variety of drag-and-drop scenarios. Drag-and-drop supports manipulating objects within a single application, or between different applications. Dragging-and-dropping between WPF applications and other Windows applications is also fully supported.</w:t>
       </w:r>
       <w:r>
         <w:rPr>
@@ -340,7 +294,7 @@
           <w:sz w:val="22"/>
           <w:szCs w:val="22"/>
         </w:rPr>
-        <w:t>MVVM is a design pattern that separates the presentation logic from the business logic, improving the maintainability and testability of the code. By using MVVM, the application will have a clean and well-structured architecture, making it easier to understand, modify, and extend in the future.</w:t>
+        <w:t xml:space="preserve">MVVM is a design pattern that separates the presentation logic from the business logic, improving the maintainability and testability of the code. By using MVVM, the application will have a clean and well-structured architecture, making it easier to understand, modify, and extend in the future. </w:t>
       </w:r>
       <w:r>
         <w:rPr>
@@ -350,80 +304,9 @@
           <w:color w:val="auto"/>
           <w:sz w:val="22"/>
           <w:szCs w:val="22"/>
-        </w:rPr>
-        <w:t xml:space="preserve"> </w:t>
-      </w:r>
-      <w:r>
-        <w:rPr>
-          <w:rFonts w:asciiTheme="minorHAnsi" w:hAnsiTheme="minorHAnsi" w:cstheme="minorHAnsi"/>
-          <w:b w:val="0"/>
-          <w:bCs w:val="0"/>
-          <w:color w:val="auto"/>
-          <w:sz w:val="22"/>
-          <w:szCs w:val="22"/>
           <w:shd w:val="clear" w:color="auto" w:fill="FFFFFF"/>
         </w:rPr>
-        <w:t>This</w:t>
-      </w:r>
-      <w:r>
-        <w:rPr>
-          <w:rFonts w:asciiTheme="minorHAnsi" w:hAnsiTheme="minorHAnsi" w:cstheme="minorHAnsi"/>
-          <w:b w:val="0"/>
-          <w:bCs w:val="0"/>
-          <w:color w:val="auto"/>
-          <w:sz w:val="22"/>
-          <w:szCs w:val="22"/>
-          <w:shd w:val="clear" w:color="auto" w:fill="FFFFFF"/>
-        </w:rPr>
-        <w:t xml:space="preserve"> pattern</w:t>
-      </w:r>
-      <w:r>
-        <w:rPr>
-          <w:rFonts w:asciiTheme="minorHAnsi" w:hAnsiTheme="minorHAnsi" w:cstheme="minorHAnsi"/>
-          <w:b w:val="0"/>
-          <w:bCs w:val="0"/>
-          <w:color w:val="auto"/>
-          <w:sz w:val="22"/>
-          <w:szCs w:val="22"/>
-          <w:shd w:val="clear" w:color="auto" w:fill="FFFFFF"/>
-        </w:rPr>
-        <w:t xml:space="preserve"> ensures</w:t>
-      </w:r>
-      <w:r>
-        <w:rPr>
-          <w:rFonts w:asciiTheme="minorHAnsi" w:hAnsiTheme="minorHAnsi" w:cstheme="minorHAnsi"/>
-          <w:b w:val="0"/>
-          <w:bCs w:val="0"/>
-          <w:color w:val="auto"/>
-          <w:sz w:val="22"/>
-          <w:szCs w:val="22"/>
-          <w:shd w:val="clear" w:color="auto" w:fill="FFFFFF"/>
-        </w:rPr>
-        <w:t xml:space="preserve"> the UI of the </w:t>
-      </w:r>
-      <w:r>
-        <w:rPr>
-          <w:rFonts w:asciiTheme="minorHAnsi" w:hAnsiTheme="minorHAnsi" w:cstheme="minorHAnsi"/>
-          <w:b w:val="0"/>
-          <w:bCs w:val="0"/>
-          <w:color w:val="auto"/>
-          <w:sz w:val="22"/>
-          <w:szCs w:val="22"/>
-          <w:shd w:val="clear" w:color="auto" w:fill="FFFFFF"/>
-        </w:rPr>
-        <w:t>application,</w:t>
-      </w:r>
-      <w:r>
-        <w:rPr>
-          <w:rFonts w:asciiTheme="minorHAnsi" w:hAnsiTheme="minorHAnsi" w:cstheme="minorHAnsi"/>
-          <w:b w:val="0"/>
-          <w:bCs w:val="0"/>
-          <w:color w:val="auto"/>
-          <w:sz w:val="22"/>
-          <w:szCs w:val="22"/>
-          <w:shd w:val="clear" w:color="auto" w:fill="FFFFFF"/>
-        </w:rPr>
-        <w:t xml:space="preserve"> and the underlying presentation and business logic is separated into three separate classes: the view, which encapsulates the UI and UI logic; the view model, which encapsulates presentation logic and state; and the model, which encapsulates the application's business logic and data.</w:t>
+        <w:t>This pattern ensures the UI of the application, and the underlying presentation and business logic is separated into three separate classes: the view, which encapsulates the UI and UI logic; the view model, which encapsulates presentation logic and state; and the model, which encapsulates the application's business logic and data.</w:t>
       </w:r>
     </w:p>
     <w:p>
@@ -551,16 +434,7 @@
           <w:sz w:val="22"/>
           <w:szCs w:val="22"/>
         </w:rPr>
-        <w:t>SQLite</w:t>
-      </w:r>
-      <w:r>
-        <w:rPr>
-          <w:rFonts w:asciiTheme="minorHAnsi" w:hAnsiTheme="minorHAnsi" w:cstheme="minorHAnsi"/>
-          <w:color w:val="000000" w:themeColor="text1"/>
-          <w:sz w:val="22"/>
-          <w:szCs w:val="22"/>
-        </w:rPr>
-        <w:t xml:space="preserve"> Database</w:t>
+        <w:t>SQLite Database</w:t>
       </w:r>
     </w:p>
     <w:p>
@@ -588,8 +462,9 @@
           <w:szCs w:val="22"/>
         </w:rPr>
         <w:lastRenderedPageBreak/>
-        <w:t xml:space="preserve"> </w:t>
-      </w:r>
+        <w:t xml:space="preserve"> SQLite is an open-source, lightweight, self-contained and zero-configuration relational database management system. It is a popular choice for embedded systems, mobile devices, and web applications because of its small size, low memory footprint, and high performance. SQLite supports the SQL standard, including transactions, ACID compliance, and multiple concurrent connections. It can be used to store, organize, and retrieve data in a structured manner, making it a powerful tool for managing data in applications. The </w:t>
+      </w:r>
+      <w:proofErr w:type="spellStart"/>
       <w:r>
         <w:rPr>
           <w:rFonts w:asciiTheme="minorHAnsi" w:hAnsiTheme="minorHAnsi" w:cstheme="minorHAnsi"/>
@@ -599,8 +474,9 @@
           <w:sz w:val="22"/>
           <w:szCs w:val="22"/>
         </w:rPr>
-        <w:t>SQLite</w:t>
-      </w:r>
+        <w:t>Sqlite</w:t>
+      </w:r>
+      <w:proofErr w:type="spellEnd"/>
       <w:r>
         <w:rPr>
           <w:rFonts w:asciiTheme="minorHAnsi" w:hAnsiTheme="minorHAnsi" w:cstheme="minorHAnsi"/>
@@ -610,8 +486,9 @@
           <w:sz w:val="22"/>
           <w:szCs w:val="22"/>
         </w:rPr>
-        <w:t xml:space="preserve"> is an open-source, lightweight, self-contained </w:t>
-      </w:r>
+        <w:t xml:space="preserve"> database can be used in C#.NET applications with the help of ADO.NET, LINQ, and Entity Framework. In the context of the project "2D Shape Drag and Drop in WPF using MVVM, Microsoft Prism, and </w:t>
+      </w:r>
+      <w:proofErr w:type="spellStart"/>
       <w:r>
         <w:rPr>
           <w:rFonts w:asciiTheme="minorHAnsi" w:hAnsiTheme="minorHAnsi" w:cstheme="minorHAnsi"/>
@@ -621,7 +498,19 @@
           <w:sz w:val="22"/>
           <w:szCs w:val="22"/>
         </w:rPr>
-        <w:t xml:space="preserve">and zero-configuration relational database management system. It is a popular choice for embedded systems, mobile devices, and web applications because of its small size, low memory footprint, and high performance. SQLite supports the SQL standard, including transactions, ACID compliance, and multiple concurrent connections. It can be used to store, organize, and retrieve data in a structured manner, making it a powerful tool for managing data in applications. The </w:t>
+        <w:t>Sqlite</w:t>
+      </w:r>
+      <w:proofErr w:type="spellEnd"/>
+      <w:r>
+        <w:rPr>
+          <w:rFonts w:asciiTheme="minorHAnsi" w:hAnsiTheme="minorHAnsi" w:cstheme="minorHAnsi"/>
+          <w:b w:val="0"/>
+          <w:bCs w:val="0"/>
+          <w:color w:val="000000" w:themeColor="text1"/>
+          <w:sz w:val="22"/>
+          <w:szCs w:val="22"/>
+        </w:rPr>
+        <w:t xml:space="preserve">," the </w:t>
       </w:r>
       <w:proofErr w:type="spellStart"/>
       <w:r>
@@ -645,99 +534,7 @@
           <w:sz w:val="22"/>
           <w:szCs w:val="22"/>
         </w:rPr>
-        <w:t xml:space="preserve"> database can be used in C#.NET applications with the help of ADO.NET, LINQ, and Entity Framework.</w:t>
-      </w:r>
-      <w:r>
-        <w:rPr>
-          <w:rFonts w:asciiTheme="minorHAnsi" w:hAnsiTheme="minorHAnsi" w:cstheme="minorHAnsi"/>
-          <w:b w:val="0"/>
-          <w:bCs w:val="0"/>
-          <w:color w:val="000000" w:themeColor="text1"/>
-          <w:sz w:val="22"/>
-          <w:szCs w:val="22"/>
-        </w:rPr>
-        <w:t xml:space="preserve"> </w:t>
-      </w:r>
-      <w:r>
-        <w:rPr>
-          <w:rFonts w:asciiTheme="minorHAnsi" w:hAnsiTheme="minorHAnsi" w:cstheme="minorHAnsi"/>
-          <w:b w:val="0"/>
-          <w:bCs w:val="0"/>
-          <w:color w:val="000000" w:themeColor="text1"/>
-          <w:sz w:val="22"/>
-          <w:szCs w:val="22"/>
-        </w:rPr>
-        <w:t xml:space="preserve">In the context of the project "2D Shape Drag and Drop in WPF using MVVM, Microsoft Prism, and </w:t>
-      </w:r>
-      <w:proofErr w:type="spellStart"/>
-      <w:r>
-        <w:rPr>
-          <w:rFonts w:asciiTheme="minorHAnsi" w:hAnsiTheme="minorHAnsi" w:cstheme="minorHAnsi"/>
-          <w:b w:val="0"/>
-          <w:bCs w:val="0"/>
-          <w:color w:val="000000" w:themeColor="text1"/>
-          <w:sz w:val="22"/>
-          <w:szCs w:val="22"/>
-        </w:rPr>
-        <w:t>Sqlite</w:t>
-      </w:r>
-      <w:proofErr w:type="spellEnd"/>
-      <w:r>
-        <w:rPr>
-          <w:rFonts w:asciiTheme="minorHAnsi" w:hAnsiTheme="minorHAnsi" w:cstheme="minorHAnsi"/>
-          <w:b w:val="0"/>
-          <w:bCs w:val="0"/>
-          <w:color w:val="000000" w:themeColor="text1"/>
-          <w:sz w:val="22"/>
-          <w:szCs w:val="22"/>
-        </w:rPr>
-        <w:t xml:space="preserve">," the </w:t>
-      </w:r>
-      <w:proofErr w:type="spellStart"/>
-      <w:r>
-        <w:rPr>
-          <w:rFonts w:asciiTheme="minorHAnsi" w:hAnsiTheme="minorHAnsi" w:cstheme="minorHAnsi"/>
-          <w:b w:val="0"/>
-          <w:bCs w:val="0"/>
-          <w:color w:val="000000" w:themeColor="text1"/>
-          <w:sz w:val="22"/>
-          <w:szCs w:val="22"/>
-        </w:rPr>
-        <w:t>Sqlite</w:t>
-      </w:r>
-      <w:proofErr w:type="spellEnd"/>
-      <w:r>
-        <w:rPr>
-          <w:rFonts w:asciiTheme="minorHAnsi" w:hAnsiTheme="minorHAnsi" w:cstheme="minorHAnsi"/>
-          <w:b w:val="0"/>
-          <w:bCs w:val="0"/>
-          <w:color w:val="000000" w:themeColor="text1"/>
-          <w:sz w:val="22"/>
-          <w:szCs w:val="22"/>
-        </w:rPr>
-        <w:t xml:space="preserve"> database would be used to store and manage the data related to the shapes being dragged and dropped on the WPF canvas.</w:t>
-      </w:r>
-      <w:r>
-        <w:rPr>
-          <w:rFonts w:asciiTheme="minorHAnsi" w:hAnsiTheme="minorHAnsi" w:cstheme="minorHAnsi"/>
-          <w:b w:val="0"/>
-          <w:bCs w:val="0"/>
-          <w:color w:val="000000" w:themeColor="text1"/>
-          <w:sz w:val="22"/>
-          <w:szCs w:val="22"/>
-        </w:rPr>
-        <w:t xml:space="preserve"> It is ideal for use in desktop applications and can be used to store and manage the data for the 2D Shape Drag and Drop application.</w:t>
-      </w:r>
-      <w:r>
-        <w:rPr>
-          <w:rFonts w:asciiTheme="minorHAnsi" w:hAnsiTheme="minorHAnsi" w:cstheme="minorHAnsi"/>
-          <w:b w:val="0"/>
-          <w:bCs w:val="0"/>
-          <w:color w:val="000000" w:themeColor="text1"/>
-          <w:sz w:val="22"/>
-          <w:szCs w:val="22"/>
-        </w:rPr>
-        <w:t xml:space="preserve"> </w:t>
+        <w:t xml:space="preserve"> database would be used to store and manage the data related to the shapes being dragged and dropped on the WPF canvas. It is ideal for use in desktop applications and can be used to store and manage the data for the 2D Shape Drag and Drop application. </w:t>
       </w:r>
     </w:p>
     <w:p>
@@ -842,18 +639,7 @@
           <w:sz w:val="20"/>
           <w:szCs w:val="20"/>
         </w:rPr>
-        <w:t>The SQLite database can be managed using ADO.NET, which enables developers to interact with the database using C# code</w:t>
-      </w:r>
-      <w:r>
-        <w:rPr>
-          <w:rStyle w:val="Heading1Char"/>
-          <w:b w:val="0"/>
-          <w:bCs w:val="0"/>
-          <w:color w:val="auto"/>
-          <w:sz w:val="20"/>
-          <w:szCs w:val="20"/>
-        </w:rPr>
-        <w:t>.</w:t>
+        <w:t>The SQLite database can be managed using ADO.NET, which enables developers to interact with the database using C# code.</w:t>
       </w:r>
     </w:p>
     <w:p>
@@ -1036,6 +822,112 @@
     </w:p>
     <w:p>
       <w:pPr>
+        <w:pStyle w:val="Heading1"/>
+        <w:rPr>
+          <w:sz w:val="24"/>
+          <w:szCs w:val="24"/>
+        </w:rPr>
+      </w:pPr>
+      <w:r>
+        <w:rPr>
+          <w:sz w:val="24"/>
+          <w:szCs w:val="24"/>
+          <w:shd w:val="clear" w:color="auto" w:fill="F7F7F8"/>
+        </w:rPr>
+        <w:t>Steps to demonstrates the implementation of 2D drag and drop shapes using MVVM, Prism, and SQLite</w:t>
+      </w:r>
+    </w:p>
+    <w:p>
+      <w:pPr>
+        <w:pStyle w:val="ListParagraph"/>
+        <w:numPr>
+          <w:ilvl w:val="0"/>
+          <w:numId w:val="16"/>
+        </w:numPr>
+      </w:pPr>
+      <w:r>
+        <w:t>Set up the project using the MVVM pattern and Prism framework.</w:t>
+      </w:r>
+    </w:p>
+    <w:p>
+      <w:pPr>
+        <w:pStyle w:val="ListParagraph"/>
+        <w:numPr>
+          <w:ilvl w:val="0"/>
+          <w:numId w:val="16"/>
+        </w:numPr>
+      </w:pPr>
+      <w:r>
+        <w:t>Create a SQLite database to store the shapes and their positions.</w:t>
+      </w:r>
+    </w:p>
+    <w:p>
+      <w:pPr>
+        <w:pStyle w:val="ListParagraph"/>
+        <w:numPr>
+          <w:ilvl w:val="0"/>
+          <w:numId w:val="16"/>
+        </w:numPr>
+      </w:pPr>
+      <w:r>
+        <w:t>Create a shape model class that includes properties such as shape type, position, and size.</w:t>
+      </w:r>
+    </w:p>
+    <w:p>
+      <w:pPr>
+        <w:pStyle w:val="ListParagraph"/>
+        <w:numPr>
+          <w:ilvl w:val="0"/>
+          <w:numId w:val="16"/>
+        </w:numPr>
+      </w:pPr>
+      <w:r>
+        <w:t>Create a view model that interacts with the shape model and the SQLite database. This view model should have methods for adding, updating, and deleting shapes.</w:t>
+      </w:r>
+    </w:p>
+    <w:p>
+      <w:pPr>
+        <w:pStyle w:val="ListParagraph"/>
+        <w:numPr>
+          <w:ilvl w:val="0"/>
+          <w:numId w:val="16"/>
+        </w:numPr>
+      </w:pPr>
+      <w:r>
+        <w:t>Create a view that displays the shapes and allows users to drag and drop them.</w:t>
+      </w:r>
+    </w:p>
+    <w:p>
+      <w:pPr>
+        <w:pStyle w:val="ListParagraph"/>
+        <w:numPr>
+          <w:ilvl w:val="0"/>
+          <w:numId w:val="16"/>
+        </w:numPr>
+      </w:pPr>
+      <w:r>
+        <w:t>Use the view model to update the shape model and SQLite database when a shape is moved.</w:t>
+      </w:r>
+    </w:p>
+    <w:p>
+      <w:pPr>
+        <w:pStyle w:val="ListParagraph"/>
+        <w:numPr>
+          <w:ilvl w:val="0"/>
+          <w:numId w:val="16"/>
+        </w:numPr>
+      </w:pPr>
+      <w:r>
+        <w:t>Implement the drag and drop functionality using events or commands, depending on the framework you are using.</w:t>
+      </w:r>
+    </w:p>
+    <w:p>
+      <w:r>
+        <w:t>Note that this is a high-level overview and you will need to do further research and implementation to achieve the full solution.</w:t>
+      </w:r>
+    </w:p>
+    <w:p>
+      <w:pPr>
         <w:pStyle w:val="Heading2"/>
         <w:pBdr>
           <w:left w:val="nil"/>
@@ -1057,17 +949,7 @@
           <w:sz w:val="22"/>
           <w:szCs w:val="22"/>
         </w:rPr>
-        <w:t xml:space="preserve">Database </w:t>
-      </w:r>
-      <w:r>
-        <w:rPr>
-          <w:rFonts w:asciiTheme="minorHAnsi" w:hAnsiTheme="minorHAnsi" w:cstheme="minorHAnsi"/>
-          <w:b w:val="0"/>
-          <w:bCs w:val="0"/>
-          <w:sz w:val="22"/>
-          <w:szCs w:val="22"/>
-        </w:rPr>
-        <w:t>Configuration and Development Tools</w:t>
+        <w:t>Database Configuration and Development Tools</w:t>
       </w:r>
     </w:p>
     <w:p>
@@ -1106,17 +988,8 @@
           <w:szCs w:val="22"/>
           <w:shd w:val="clear" w:color="auto" w:fill="FFFFFF"/>
         </w:rPr>
-        <w:t xml:space="preserve">This section considers the </w:t>
-      </w:r>
-      <w:r>
-        <w:rPr>
-          <w:rFonts w:asciiTheme="minorHAnsi" w:hAnsiTheme="minorHAnsi" w:cstheme="minorHAnsi"/>
-          <w:color w:val="222222"/>
-          <w:sz w:val="22"/>
-          <w:szCs w:val="22"/>
-          <w:shd w:val="clear" w:color="auto" w:fill="FFFFFF"/>
-        </w:rPr>
-        <w:t>Database Management System Used in the development process.</w:t>
+        <w:lastRenderedPageBreak/>
+        <w:t>This section considers the Database Management System Used in the development process.</w:t>
       </w:r>
     </w:p>
     <w:p>
@@ -1180,15 +1053,7 @@
           <w:sz w:val="22"/>
           <w:szCs w:val="22"/>
         </w:rPr>
-        <w:t>Shape_d</w:t>
-      </w:r>
-      <w:r>
-        <w:rPr>
-          <w:rFonts w:asciiTheme="minorHAnsi" w:hAnsiTheme="minorHAnsi" w:cstheme="minorHAnsi"/>
-          <w:sz w:val="22"/>
-          <w:szCs w:val="22"/>
-        </w:rPr>
-        <w:t>b</w:t>
+        <w:t>Shape_db</w:t>
       </w:r>
       <w:proofErr w:type="spellEnd"/>
     </w:p>
@@ -1235,23 +1100,7 @@
           <w:sz w:val="22"/>
           <w:szCs w:val="22"/>
         </w:rPr>
-        <w:t xml:space="preserve">Visual Studio </w:t>
-      </w:r>
-      <w:r>
-        <w:rPr>
-          <w:rFonts w:asciiTheme="minorHAnsi" w:hAnsiTheme="minorHAnsi" w:cstheme="minorHAnsi"/>
-          <w:sz w:val="22"/>
-          <w:szCs w:val="22"/>
-        </w:rPr>
-        <w:t>2022</w:t>
-      </w:r>
-      <w:r>
-        <w:rPr>
-          <w:rFonts w:asciiTheme="minorHAnsi" w:hAnsiTheme="minorHAnsi" w:cstheme="minorHAnsi"/>
-          <w:sz w:val="22"/>
-          <w:szCs w:val="22"/>
-        </w:rPr>
-        <w:t xml:space="preserve"> </w:t>
+        <w:t xml:space="preserve">Visual Studio 2022 </w:t>
       </w:r>
     </w:p>
     <w:p>
@@ -1299,7 +1148,7 @@
           <w:sz w:val="22"/>
           <w:szCs w:val="22"/>
         </w:rPr>
-        <w:t>C#.Net Programming language</w:t>
+        <w:t xml:space="preserve">C#.Net </w:t>
       </w:r>
     </w:p>
     <w:p>
@@ -1361,80 +1210,7 @@
           <w:sz w:val="22"/>
           <w:szCs w:val="22"/>
         </w:rPr>
-        <w:lastRenderedPageBreak/>
-        <w:t xml:space="preserve">Below </w:t>
-      </w:r>
-      <w:r>
-        <w:rPr>
-          <w:rFonts w:asciiTheme="minorHAnsi" w:hAnsiTheme="minorHAnsi" w:cstheme="minorHAnsi"/>
-          <w:sz w:val="22"/>
-          <w:szCs w:val="22"/>
-        </w:rPr>
-        <w:t xml:space="preserve">PRISM </w:t>
-      </w:r>
-      <w:r>
-        <w:rPr>
-          <w:rFonts w:asciiTheme="minorHAnsi" w:hAnsiTheme="minorHAnsi" w:cstheme="minorHAnsi"/>
-          <w:sz w:val="22"/>
-          <w:szCs w:val="22"/>
-        </w:rPr>
-        <w:t>packages</w:t>
-      </w:r>
-      <w:r>
-        <w:rPr>
-          <w:rFonts w:asciiTheme="minorHAnsi" w:hAnsiTheme="minorHAnsi" w:cstheme="minorHAnsi"/>
-          <w:sz w:val="22"/>
-          <w:szCs w:val="22"/>
-        </w:rPr>
-        <w:t xml:space="preserve"> are</w:t>
-      </w:r>
-      <w:r>
-        <w:rPr>
-          <w:rFonts w:asciiTheme="minorHAnsi" w:hAnsiTheme="minorHAnsi" w:cstheme="minorHAnsi"/>
-          <w:sz w:val="22"/>
-          <w:szCs w:val="22"/>
-        </w:rPr>
-        <w:t xml:space="preserve"> for</w:t>
-      </w:r>
-      <w:r>
-        <w:rPr>
-          <w:rFonts w:asciiTheme="minorHAnsi" w:hAnsiTheme="minorHAnsi" w:cstheme="minorHAnsi"/>
-          <w:sz w:val="22"/>
-          <w:szCs w:val="22"/>
-        </w:rPr>
-        <w:t xml:space="preserve"> </w:t>
-      </w:r>
-      <w:r>
-        <w:rPr>
-          <w:rFonts w:asciiTheme="minorHAnsi" w:hAnsiTheme="minorHAnsi" w:cstheme="minorHAnsi"/>
-          <w:sz w:val="22"/>
-          <w:szCs w:val="22"/>
-        </w:rPr>
-        <w:t xml:space="preserve">creating </w:t>
-      </w:r>
-      <w:r>
-        <w:rPr>
-          <w:rFonts w:asciiTheme="minorHAnsi" w:hAnsiTheme="minorHAnsi" w:cstheme="minorHAnsi"/>
-          <w:sz w:val="22"/>
-          <w:szCs w:val="22"/>
-        </w:rPr>
-        <w:t>loosely coupled application</w:t>
-      </w:r>
-      <w:r>
-        <w:rPr>
-          <w:rFonts w:asciiTheme="minorHAnsi" w:hAnsiTheme="minorHAnsi" w:cstheme="minorHAnsi"/>
-          <w:sz w:val="22"/>
-          <w:szCs w:val="22"/>
-        </w:rPr>
-        <w:t>,</w:t>
-      </w:r>
-      <w:r>
-        <w:rPr>
-          <w:rFonts w:asciiTheme="minorHAnsi" w:hAnsiTheme="minorHAnsi" w:cstheme="minorHAnsi"/>
-          <w:sz w:val="22"/>
-          <w:szCs w:val="22"/>
-        </w:rPr>
-        <w:t xml:space="preserve"> and adding the color picker to the toolbar </w:t>
+        <w:t xml:space="preserve">Below PRISM packages are for creating loosely coupled application, and adding the color picker to the toolbar </w:t>
       </w:r>
     </w:p>
     <w:p>
@@ -1449,7 +1225,7 @@
           <w:noProof/>
         </w:rPr>
         <w:drawing>
-          <wp:inline distT="0" distB="0" distL="0" distR="0" wp14:anchorId="37C99E59" wp14:editId="7F1D1B32">
+          <wp:inline distT="0" distB="0" distL="0" distR="0" wp14:anchorId="22AD033F" wp14:editId="62625C54">
             <wp:extent cx="6390640" cy="2243455"/>
             <wp:effectExtent l="0" t="0" r="0" b="0"/>
             <wp:docPr id="14" name="Picture 14"/>
@@ -1535,7 +1311,7 @@
         </w:rPr>
         <w:lastRenderedPageBreak/>
         <w:drawing>
-          <wp:inline distT="0" distB="0" distL="0" distR="0" wp14:anchorId="76EA03D5" wp14:editId="42B9BA83">
+          <wp:inline distT="0" distB="0" distL="0" distR="0" wp14:anchorId="727CF78D" wp14:editId="3F31D1C9">
             <wp:extent cx="2990654" cy="7723094"/>
             <wp:effectExtent l="0" t="0" r="0" b="0"/>
             <wp:docPr id="7" name="Picture 7"/>
@@ -1664,29 +1440,7 @@
           <w:sz w:val="22"/>
           <w:szCs w:val="22"/>
         </w:rPr>
-        <w:t xml:space="preserve">The following Software development patterns were adopted for the development of this </w:t>
-      </w:r>
-      <w:r>
-        <w:rPr>
-          <w:rFonts w:asciiTheme="minorHAnsi" w:hAnsiTheme="minorHAnsi" w:cstheme="minorHAnsi"/>
-          <w:b w:val="0"/>
-          <w:bCs w:val="0"/>
-          <w:color w:val="auto"/>
-          <w:sz w:val="22"/>
-          <w:szCs w:val="22"/>
-        </w:rPr>
-        <w:t xml:space="preserve">test </w:t>
-      </w:r>
-      <w:r>
-        <w:rPr>
-          <w:rFonts w:asciiTheme="minorHAnsi" w:hAnsiTheme="minorHAnsi" w:cstheme="minorHAnsi"/>
-          <w:b w:val="0"/>
-          <w:bCs w:val="0"/>
-          <w:color w:val="auto"/>
-          <w:sz w:val="22"/>
-          <w:szCs w:val="22"/>
-        </w:rPr>
-        <w:t>project</w:t>
+        <w:t>The following Software development patterns were adopted for the development of this test project</w:t>
       </w:r>
     </w:p>
     <w:p>
@@ -1709,23 +1463,7 @@
           <w:szCs w:val="22"/>
         </w:rPr>
         <w:lastRenderedPageBreak/>
-        <w:t>Structural Pattern</w:t>
-      </w:r>
-      <w:r>
-        <w:rPr>
-          <w:rFonts w:asciiTheme="minorHAnsi" w:hAnsiTheme="minorHAnsi" w:cstheme="minorHAnsi"/>
-          <w:sz w:val="22"/>
-          <w:szCs w:val="22"/>
-        </w:rPr>
-        <w:t>:</w:t>
-      </w:r>
-      <w:r>
-        <w:rPr>
-          <w:rFonts w:asciiTheme="minorHAnsi" w:hAnsiTheme="minorHAnsi" w:cstheme="minorHAnsi"/>
-          <w:sz w:val="22"/>
-          <w:szCs w:val="22"/>
-        </w:rPr>
-        <w:t xml:space="preserve"> Adapter Pattern, Decorator Pattern </w:t>
+        <w:t xml:space="preserve">Structural Pattern: Adapter Pattern, Decorator Pattern </w:t>
       </w:r>
     </w:p>
     <w:p>
@@ -1808,39 +1546,19 @@
         <w:rPr>
           <w:rFonts w:asciiTheme="minorHAnsi" w:hAnsiTheme="minorHAnsi" w:cstheme="minorHAnsi"/>
         </w:rPr>
-        <w:t xml:space="preserve">Object Oriented Development Approach was adopted to keep the implementation </w:t>
-      </w:r>
-      <w:r>
-        <w:rPr>
-          <w:rFonts w:asciiTheme="minorHAnsi" w:hAnsiTheme="minorHAnsi" w:cstheme="minorHAnsi"/>
-        </w:rPr>
-        <w:t xml:space="preserve">process of the </w:t>
-      </w:r>
-      <w:r>
-        <w:rPr>
-          <w:rFonts w:asciiTheme="minorHAnsi" w:hAnsiTheme="minorHAnsi" w:cstheme="minorHAnsi"/>
-        </w:rPr>
-        <w:t xml:space="preserve">test </w:t>
-      </w:r>
-      <w:proofErr w:type="spellStart"/>
-      <w:r>
-        <w:rPr>
-          <w:rFonts w:asciiTheme="minorHAnsi" w:hAnsiTheme="minorHAnsi" w:cstheme="minorHAnsi"/>
-        </w:rPr>
-        <w:t>project</w:t>
-      </w:r>
-      <w:r>
-        <w:rPr>
-          <w:rFonts w:asciiTheme="minorHAnsi" w:hAnsiTheme="minorHAnsi" w:cstheme="minorHAnsi"/>
-        </w:rPr>
-        <w:t>clean</w:t>
-      </w:r>
-      <w:proofErr w:type="spellEnd"/>
-      <w:r>
-        <w:rPr>
-          <w:rFonts w:asciiTheme="minorHAnsi" w:hAnsiTheme="minorHAnsi" w:cstheme="minorHAnsi"/>
-        </w:rPr>
-        <w:t>, easily maintainable and readable.</w:t>
+        <w:t>Object Oriented Development Approach was adopted to keep the implementation process of the project</w:t>
+      </w:r>
+      <w:r>
+        <w:rPr>
+          <w:rFonts w:asciiTheme="minorHAnsi" w:hAnsiTheme="minorHAnsi" w:cstheme="minorHAnsi"/>
+        </w:rPr>
+        <w:t xml:space="preserve"> </w:t>
+      </w:r>
+      <w:r>
+        <w:rPr>
+          <w:rFonts w:asciiTheme="minorHAnsi" w:hAnsiTheme="minorHAnsi" w:cstheme="minorHAnsi"/>
+        </w:rPr>
+        <w:t>clean, easily maintainable and readable.</w:t>
       </w:r>
     </w:p>
     <w:p>
@@ -1914,31 +1632,7 @@
           <w:sz w:val="22"/>
           <w:szCs w:val="22"/>
         </w:rPr>
-        <w:t>Application star</w:t>
-      </w:r>
-      <w:r>
-        <w:rPr>
-          <w:rFonts w:asciiTheme="minorHAnsi" w:hAnsiTheme="minorHAnsi" w:cstheme="minorHAnsi"/>
-          <w:sz w:val="22"/>
-          <w:szCs w:val="22"/>
-        </w:rPr>
-        <w:t>t</w:t>
-      </w:r>
-      <w:r>
-        <w:rPr>
-          <w:rFonts w:asciiTheme="minorHAnsi" w:hAnsiTheme="minorHAnsi" w:cstheme="minorHAnsi"/>
-          <w:sz w:val="22"/>
-          <w:szCs w:val="22"/>
-        </w:rPr>
-        <w:t xml:space="preserve"> up Window contains toolbar, Toolbox, drawing Canvas and Items Pane</w:t>
-      </w:r>
-      <w:r>
-        <w:rPr>
-          <w:rFonts w:asciiTheme="minorHAnsi" w:hAnsiTheme="minorHAnsi" w:cstheme="minorHAnsi"/>
-          <w:sz w:val="22"/>
-          <w:szCs w:val="22"/>
-        </w:rPr>
-        <w:t xml:space="preserve"> and</w:t>
+        <w:t>Application start up Window contains toolbar, Toolbox, drawing Canvas and Items Pane and</w:t>
       </w:r>
     </w:p>
     <w:p>
@@ -1960,31 +1654,7 @@
           <w:sz w:val="22"/>
           <w:szCs w:val="22"/>
         </w:rPr>
-        <w:t xml:space="preserve">The toolbox </w:t>
-      </w:r>
-      <w:r>
-        <w:rPr>
-          <w:rFonts w:asciiTheme="minorHAnsi" w:hAnsiTheme="minorHAnsi" w:cstheme="minorHAnsi"/>
-          <w:sz w:val="22"/>
-          <w:szCs w:val="22"/>
-        </w:rPr>
-        <w:t>contains</w:t>
-      </w:r>
-      <w:r>
-        <w:rPr>
-          <w:rFonts w:asciiTheme="minorHAnsi" w:hAnsiTheme="minorHAnsi" w:cstheme="minorHAnsi"/>
-          <w:sz w:val="22"/>
-          <w:szCs w:val="22"/>
-        </w:rPr>
-        <w:t xml:space="preserve"> the shown </w:t>
-      </w:r>
-      <w:r>
-        <w:rPr>
-          <w:rFonts w:asciiTheme="minorHAnsi" w:hAnsiTheme="minorHAnsi" w:cstheme="minorHAnsi"/>
-          <w:sz w:val="22"/>
-          <w:szCs w:val="22"/>
-        </w:rPr>
-        <w:t>WPF controls</w:t>
+        <w:t>The toolbox contains the shown WPF controls</w:t>
       </w:r>
     </w:p>
     <w:p>
@@ -2001,7 +1671,7 @@
           <w:noProof/>
         </w:rPr>
         <w:drawing>
-          <wp:inline distT="0" distB="0" distL="0" distR="0" wp14:anchorId="54CE0457" wp14:editId="1AA0804D">
+          <wp:inline distT="0" distB="0" distL="0" distR="0" wp14:anchorId="7549E5B5" wp14:editId="2EFE3ADB">
             <wp:extent cx="6390640" cy="3591560"/>
             <wp:effectExtent l="0" t="0" r="0" b="0"/>
             <wp:docPr id="1" name="Picture 1"/>
@@ -2144,7 +1814,7 @@
         </w:rPr>
         <w:lastRenderedPageBreak/>
         <w:drawing>
-          <wp:inline distT="0" distB="0" distL="0" distR="0" wp14:anchorId="218F8CA4" wp14:editId="425B7C4C">
+          <wp:inline distT="0" distB="0" distL="0" distR="0" wp14:anchorId="6A249ED3" wp14:editId="19EDF87E">
             <wp:extent cx="6390640" cy="3588385"/>
             <wp:effectExtent l="0" t="0" r="0" b="0"/>
             <wp:docPr id="15" name="Picture 15"/>
@@ -2219,16 +1889,7 @@
           <w:sz w:val="22"/>
           <w:szCs w:val="22"/>
         </w:rPr>
-        <w:t>BLUE COLOR</w:t>
-      </w:r>
-      <w:r>
-        <w:rPr>
-          <w:rFonts w:asciiTheme="minorHAnsi" w:hAnsiTheme="minorHAnsi" w:cstheme="minorHAnsi"/>
-          <w:color w:val="1F4E79" w:themeColor="accent1" w:themeShade="80"/>
-          <w:sz w:val="22"/>
-          <w:szCs w:val="22"/>
-        </w:rPr>
-        <w:t xml:space="preserve"> HIGHLIGHTING ON A SELECTED SHAPE</w:t>
+        <w:t>BLUE COLOR HIGHLIGHTING ON A SELECTED SHAPE</w:t>
       </w:r>
     </w:p>
     <w:p>
@@ -2246,63 +1907,7 @@
           <w:sz w:val="22"/>
           <w:szCs w:val="22"/>
         </w:rPr>
-        <w:t xml:space="preserve">The </w:t>
-      </w:r>
-      <w:r>
-        <w:rPr>
-          <w:rFonts w:asciiTheme="minorHAnsi" w:hAnsiTheme="minorHAnsi" w:cstheme="minorHAnsi"/>
-          <w:sz w:val="22"/>
-          <w:szCs w:val="22"/>
-        </w:rPr>
-        <w:t>enables the user to</w:t>
-      </w:r>
-      <w:r>
-        <w:rPr>
-          <w:rFonts w:asciiTheme="minorHAnsi" w:hAnsiTheme="minorHAnsi" w:cstheme="minorHAnsi"/>
-          <w:sz w:val="22"/>
-          <w:szCs w:val="22"/>
-        </w:rPr>
-        <w:t xml:space="preserve"> select any it</w:t>
-      </w:r>
-      <w:r>
-        <w:rPr>
-          <w:rFonts w:asciiTheme="minorHAnsi" w:hAnsiTheme="minorHAnsi" w:cstheme="minorHAnsi"/>
-          <w:sz w:val="22"/>
-          <w:szCs w:val="22"/>
-        </w:rPr>
-        <w:t>em on the canvas by clicking it, then a</w:t>
-      </w:r>
-      <w:r>
-        <w:rPr>
-          <w:rFonts w:asciiTheme="minorHAnsi" w:hAnsiTheme="minorHAnsi" w:cstheme="minorHAnsi"/>
-          <w:sz w:val="22"/>
-          <w:szCs w:val="22"/>
-        </w:rPr>
-        <w:t xml:space="preserve"> blue rectangle </w:t>
-      </w:r>
-      <w:r>
-        <w:rPr>
-          <w:rFonts w:asciiTheme="minorHAnsi" w:hAnsiTheme="minorHAnsi" w:cstheme="minorHAnsi"/>
-          <w:sz w:val="22"/>
-          <w:szCs w:val="22"/>
-        </w:rPr>
-        <w:t>will</w:t>
-      </w:r>
-      <w:r>
-        <w:rPr>
-          <w:rFonts w:asciiTheme="minorHAnsi" w:hAnsiTheme="minorHAnsi" w:cstheme="minorHAnsi"/>
-          <w:sz w:val="22"/>
-          <w:szCs w:val="22"/>
-        </w:rPr>
-        <w:t xml:space="preserve"> appear around any selected item(s) </w:t>
-      </w:r>
-      <w:r>
-        <w:rPr>
-          <w:rFonts w:asciiTheme="minorHAnsi" w:hAnsiTheme="minorHAnsi" w:cstheme="minorHAnsi"/>
-          <w:sz w:val="22"/>
-          <w:szCs w:val="22"/>
-        </w:rPr>
-        <w:t>and selected item(s) can also be dragged around the canvas.</w:t>
+        <w:t>The enables the user to select any item on the canvas by clicking it, then a blue rectangle will appear around any selected item(s) and selected item(s) can also be dragged around the canvas.</w:t>
       </w:r>
     </w:p>
     <w:p>
@@ -2329,7 +1934,7 @@
           <w:noProof/>
         </w:rPr>
         <w:drawing>
-          <wp:inline distT="0" distB="0" distL="0" distR="0" wp14:anchorId="13BE2AD5" wp14:editId="521F0C64">
+          <wp:inline distT="0" distB="0" distL="0" distR="0" wp14:anchorId="5962CC91" wp14:editId="3E4ECBDD">
             <wp:extent cx="6390640" cy="3594735"/>
             <wp:effectExtent l="0" t="0" r="0" b="0"/>
             <wp:docPr id="16" name="Picture 16" descr="Graphical user interface, application&#10;&#10;Description automatically generated"/>
@@ -2453,39 +2058,7 @@
           <w:sz w:val="22"/>
           <w:szCs w:val="22"/>
         </w:rPr>
-        <w:t xml:space="preserve">tool on the toolbar </w:t>
-      </w:r>
-      <w:r>
-        <w:rPr>
-          <w:rFonts w:asciiTheme="minorHAnsi" w:hAnsiTheme="minorHAnsi" w:cstheme="minorHAnsi"/>
-          <w:sz w:val="22"/>
-          <w:szCs w:val="22"/>
-        </w:rPr>
-        <w:t>was used</w:t>
-      </w:r>
-      <w:r>
-        <w:rPr>
-          <w:rFonts w:asciiTheme="minorHAnsi" w:hAnsiTheme="minorHAnsi" w:cstheme="minorHAnsi"/>
-          <w:sz w:val="22"/>
-          <w:szCs w:val="22"/>
-        </w:rPr>
-        <w:t xml:space="preserve"> to change the border color of the selected item</w:t>
-      </w:r>
-      <w:r>
-        <w:rPr>
-          <w:rFonts w:asciiTheme="minorHAnsi" w:hAnsiTheme="minorHAnsi" w:cstheme="minorHAnsi"/>
-          <w:sz w:val="22"/>
-          <w:szCs w:val="22"/>
-        </w:rPr>
-        <w:t xml:space="preserve"> on the drawing canvas.</w:t>
-      </w:r>
-      <w:r>
-        <w:rPr>
-          <w:rFonts w:asciiTheme="minorHAnsi" w:hAnsiTheme="minorHAnsi" w:cstheme="minorHAnsi"/>
-          <w:sz w:val="22"/>
-          <w:szCs w:val="22"/>
-        </w:rPr>
-        <w:t xml:space="preserve"> </w:t>
+        <w:t xml:space="preserve">tool on the toolbar was used to change the border color of the selected item on the drawing canvas. </w:t>
       </w:r>
     </w:p>
     <w:p>
@@ -2503,10 +2076,10 @@
           <w:noProof/>
         </w:rPr>
         <w:drawing>
-          <wp:inline distT="0" distB="0" distL="0" distR="0" wp14:anchorId="351E1284" wp14:editId="640BA687">
+          <wp:inline distT="0" distB="0" distL="0" distR="0" wp14:anchorId="6FEFBA6B" wp14:editId="5ACF929B">
             <wp:extent cx="6390640" cy="3594735"/>
             <wp:effectExtent l="0" t="0" r="0" b="0"/>
-            <wp:docPr id="20" name="Picture 20"/>
+            <wp:docPr id="20" name="Picture 20" descr="Graphical user interface, application, Word&#10;&#10;Description automatically generated"/>
             <wp:cNvGraphicFramePr>
               <a:graphicFrameLocks xmlns:a="http://schemas.openxmlformats.org/drawingml/2006/main" noChangeAspect="1"/>
             </wp:cNvGraphicFramePr>
@@ -2514,7 +2087,7 @@
               <a:graphicData uri="http://schemas.openxmlformats.org/drawingml/2006/picture">
                 <pic:pic xmlns:pic="http://schemas.openxmlformats.org/drawingml/2006/picture">
                   <pic:nvPicPr>
-                    <pic:cNvPr id="1" name=""/>
+                    <pic:cNvPr id="20" name="Picture 20" descr="Graphical user interface, application, Word&#10;&#10;Description automatically generated"/>
                     <pic:cNvPicPr/>
                   </pic:nvPicPr>
                   <pic:blipFill>
@@ -2557,7 +2130,47 @@
           <w:sz w:val="22"/>
           <w:szCs w:val="22"/>
         </w:rPr>
-        <w:t xml:space="preserve">Figure </w:t>
+        <w:t>Figure 4: Stroke Color Palette</w:t>
+      </w:r>
+    </w:p>
+    <w:p>
+      <w:pPr>
+        <w:pStyle w:val="Default"/>
+        <w:spacing w:after="240"/>
+        <w:rPr>
+          <w:rFonts w:asciiTheme="minorHAnsi" w:hAnsiTheme="minorHAnsi" w:cstheme="minorHAnsi"/>
+          <w:color w:val="1F4E79" w:themeColor="accent1" w:themeShade="80"/>
+          <w:sz w:val="22"/>
+          <w:szCs w:val="22"/>
+        </w:rPr>
+      </w:pPr>
+      <w:r>
+        <w:rPr>
+          <w:rFonts w:asciiTheme="minorHAnsi" w:hAnsiTheme="minorHAnsi" w:cstheme="minorHAnsi"/>
+          <w:iCs/>
+          <w:color w:val="1F4E79" w:themeColor="accent1" w:themeShade="80"/>
+          <w:sz w:val="22"/>
+          <w:szCs w:val="22"/>
+        </w:rPr>
+        <w:t>FILL COLOR</w:t>
+      </w:r>
+    </w:p>
+    <w:p>
+      <w:pPr>
+        <w:pStyle w:val="Default"/>
+        <w:rPr>
+          <w:rFonts w:asciiTheme="minorHAnsi" w:hAnsiTheme="minorHAnsi" w:cstheme="minorHAnsi"/>
+          <w:sz w:val="22"/>
+          <w:szCs w:val="22"/>
+        </w:rPr>
+      </w:pPr>
+      <w:r>
+        <w:rPr>
+          <w:rFonts w:asciiTheme="minorHAnsi" w:hAnsiTheme="minorHAnsi" w:cstheme="minorHAnsi"/>
+          <w:sz w:val="22"/>
+          <w:szCs w:val="22"/>
+        </w:rPr>
+        <w:t xml:space="preserve">The </w:t>
       </w:r>
       <w:r>
         <w:rPr>
@@ -2567,9 +2180,20 @@
           <w:sz w:val="22"/>
           <w:szCs w:val="22"/>
         </w:rPr>
-        <w:t>4</w:t>
-      </w:r>
-      <w:r>
+        <w:t xml:space="preserve">Fill Color </w:t>
+      </w:r>
+      <w:r>
+        <w:rPr>
+          <w:rFonts w:asciiTheme="minorHAnsi" w:hAnsiTheme="minorHAnsi" w:cstheme="minorHAnsi"/>
+          <w:sz w:val="22"/>
+          <w:szCs w:val="22"/>
+        </w:rPr>
+        <w:t xml:space="preserve">tool on the toolbar as shown below was used to change the fill color of the selected item(s) on the drawing canvas. </w:t>
+      </w:r>
+    </w:p>
+    <w:p>
+      <w:pPr>
+        <w:pStyle w:val="Default"/>
         <w:rPr>
           <w:rFonts w:asciiTheme="minorHAnsi" w:hAnsiTheme="minorHAnsi" w:cstheme="minorHAnsi"/>
           <w:i/>
@@ -2577,109 +2201,6 @@
           <w:sz w:val="22"/>
           <w:szCs w:val="22"/>
         </w:rPr>
-        <w:t>: Stroke Color Palette</w:t>
-      </w:r>
-    </w:p>
-    <w:p>
-      <w:pPr>
-        <w:pStyle w:val="Default"/>
-        <w:spacing w:after="240"/>
-        <w:rPr>
-          <w:rFonts w:asciiTheme="minorHAnsi" w:hAnsiTheme="minorHAnsi" w:cstheme="minorHAnsi"/>
-          <w:color w:val="1F4E79" w:themeColor="accent1" w:themeShade="80"/>
-          <w:sz w:val="22"/>
-          <w:szCs w:val="22"/>
-        </w:rPr>
-      </w:pPr>
-      <w:r>
-        <w:rPr>
-          <w:rFonts w:asciiTheme="minorHAnsi" w:hAnsiTheme="minorHAnsi" w:cstheme="minorHAnsi"/>
-          <w:iCs/>
-          <w:color w:val="1F4E79" w:themeColor="accent1" w:themeShade="80"/>
-          <w:sz w:val="22"/>
-          <w:szCs w:val="22"/>
-        </w:rPr>
-        <w:t>FILL COLOR</w:t>
-      </w:r>
-    </w:p>
-    <w:p>
-      <w:pPr>
-        <w:pStyle w:val="Default"/>
-        <w:rPr>
-          <w:rFonts w:asciiTheme="minorHAnsi" w:hAnsiTheme="minorHAnsi" w:cstheme="minorHAnsi"/>
-          <w:sz w:val="22"/>
-          <w:szCs w:val="22"/>
-        </w:rPr>
-      </w:pPr>
-      <w:r>
-        <w:rPr>
-          <w:rFonts w:asciiTheme="minorHAnsi" w:hAnsiTheme="minorHAnsi" w:cstheme="minorHAnsi"/>
-          <w:sz w:val="22"/>
-          <w:szCs w:val="22"/>
-        </w:rPr>
-        <w:t xml:space="preserve">The </w:t>
-      </w:r>
-      <w:r>
-        <w:rPr>
-          <w:rFonts w:asciiTheme="minorHAnsi" w:hAnsiTheme="minorHAnsi" w:cstheme="minorHAnsi"/>
-          <w:i/>
-          <w:iCs/>
-          <w:sz w:val="22"/>
-          <w:szCs w:val="22"/>
-        </w:rPr>
-        <w:t xml:space="preserve">Fill Color </w:t>
-      </w:r>
-      <w:r>
-        <w:rPr>
-          <w:rFonts w:asciiTheme="minorHAnsi" w:hAnsiTheme="minorHAnsi" w:cstheme="minorHAnsi"/>
-          <w:sz w:val="22"/>
-          <w:szCs w:val="22"/>
-        </w:rPr>
-        <w:t xml:space="preserve">tool on the toolbar </w:t>
-      </w:r>
-      <w:r>
-        <w:rPr>
-          <w:rFonts w:asciiTheme="minorHAnsi" w:hAnsiTheme="minorHAnsi" w:cstheme="minorHAnsi"/>
-          <w:sz w:val="22"/>
-          <w:szCs w:val="22"/>
-        </w:rPr>
-        <w:t>as shown below was</w:t>
-      </w:r>
-      <w:r>
-        <w:rPr>
-          <w:rFonts w:asciiTheme="minorHAnsi" w:hAnsiTheme="minorHAnsi" w:cstheme="minorHAnsi"/>
-          <w:sz w:val="22"/>
-          <w:szCs w:val="22"/>
-        </w:rPr>
-        <w:t xml:space="preserve"> used to change the fill color of the selected item</w:t>
-      </w:r>
-      <w:r>
-        <w:rPr>
-          <w:rFonts w:asciiTheme="minorHAnsi" w:hAnsiTheme="minorHAnsi" w:cstheme="minorHAnsi"/>
-          <w:sz w:val="22"/>
-          <w:szCs w:val="22"/>
-        </w:rPr>
-        <w:t>(s) on the drawing canvas.</w:t>
-      </w:r>
-      <w:r>
-        <w:rPr>
-          <w:rFonts w:asciiTheme="minorHAnsi" w:hAnsiTheme="minorHAnsi" w:cstheme="minorHAnsi"/>
-          <w:sz w:val="22"/>
-          <w:szCs w:val="22"/>
-        </w:rPr>
-        <w:t xml:space="preserve"> </w:t>
-      </w:r>
-    </w:p>
-    <w:p>
-      <w:pPr>
-        <w:pStyle w:val="Default"/>
-        <w:rPr>
-          <w:rFonts w:asciiTheme="minorHAnsi" w:hAnsiTheme="minorHAnsi" w:cstheme="minorHAnsi"/>
-          <w:i/>
-          <w:iCs/>
-          <w:sz w:val="22"/>
-          <w:szCs w:val="22"/>
-        </w:rPr>
       </w:pPr>
     </w:p>
     <w:p>
@@ -2697,7 +2218,7 @@
           <w:noProof/>
         </w:rPr>
         <w:drawing>
-          <wp:inline distT="0" distB="0" distL="0" distR="0" wp14:anchorId="762788E4" wp14:editId="4534D341">
+          <wp:inline distT="0" distB="0" distL="0" distR="0" wp14:anchorId="68382856" wp14:editId="4D7057E3">
             <wp:extent cx="6390640" cy="3594735"/>
             <wp:effectExtent l="0" t="0" r="0" b="0"/>
             <wp:docPr id="21" name="Picture 21" descr="Graphical user interface, application&#10;&#10;Description automatically generated"/>
@@ -2814,25 +2335,7 @@
           <w:sz w:val="22"/>
           <w:szCs w:val="22"/>
         </w:rPr>
-        <w:t>displays a list of shapes. A shape is only shown if it is present on the drawing canvas. Each shape</w:t>
-      </w:r>
-      <w:r>
-        <w:rPr>
-          <w:rFonts w:asciiTheme="minorHAnsi" w:hAnsiTheme="minorHAnsi" w:cstheme="minorHAnsi"/>
-          <w:color w:val="auto"/>
-          <w:sz w:val="22"/>
-          <w:szCs w:val="22"/>
-        </w:rPr>
-        <w:t xml:space="preserve"> was only </w:t>
-      </w:r>
-      <w:r>
-        <w:rPr>
-          <w:rFonts w:asciiTheme="minorHAnsi" w:hAnsiTheme="minorHAnsi" w:cstheme="minorHAnsi"/>
-          <w:color w:val="auto"/>
-          <w:sz w:val="22"/>
-          <w:szCs w:val="22"/>
-        </w:rPr>
-        <w:t xml:space="preserve">displayed once on the </w:t>
+        <w:t xml:space="preserve">displays a list of shapes. A shape is only shown if it is present on the drawing canvas. Each shape was only displayed once on the </w:t>
       </w:r>
       <w:r>
         <w:rPr>
@@ -2877,7 +2380,7 @@
           <w:noProof/>
         </w:rPr>
         <w:drawing>
-          <wp:inline distT="0" distB="0" distL="0" distR="0" wp14:anchorId="095F789D" wp14:editId="2EA2D98E">
+          <wp:inline distT="0" distB="0" distL="0" distR="0" wp14:anchorId="69E887D6" wp14:editId="18B01DEC">
             <wp:extent cx="6390640" cy="3293745"/>
             <wp:effectExtent l="0" t="0" r="0" b="1905"/>
             <wp:docPr id="22" name="Picture 22" descr="Graphical user interface&#10;&#10;Description automatically generated"/>
@@ -2920,17 +2423,7 @@
           <w:sz w:val="22"/>
           <w:szCs w:val="22"/>
         </w:rPr>
-        <w:t xml:space="preserve"> </w:t>
-      </w:r>
-      <w:r>
-        <w:rPr>
-          <w:rFonts w:asciiTheme="minorHAnsi" w:hAnsiTheme="minorHAnsi" w:cstheme="minorHAnsi"/>
-          <w:i/>
-          <w:iCs/>
-          <w:sz w:val="22"/>
-          <w:szCs w:val="22"/>
-        </w:rPr>
-        <w:t>Figure 6: Distinct Shapes on the Drawing Canvas</w:t>
+        <w:t xml:space="preserve"> Figure 6: Distinct Shapes on the Drawing Canvas</w:t>
       </w:r>
     </w:p>
     <w:p>
@@ -3010,16 +2503,7 @@
           <w:sz w:val="22"/>
           <w:szCs w:val="22"/>
         </w:rPr>
-        <w:t xml:space="preserve">tool on </w:t>
-      </w:r>
-      <w:r>
-        <w:rPr>
-          <w:rFonts w:asciiTheme="minorHAnsi" w:hAnsiTheme="minorHAnsi" w:cstheme="minorHAnsi"/>
-          <w:color w:val="auto"/>
-          <w:sz w:val="22"/>
-          <w:szCs w:val="22"/>
-        </w:rPr>
-        <w:t>the toolbar as shown in Figure below. Select first item: When this option is active, the first item of the selected shape that was dropped on the drawing canvas is selected.</w:t>
+        <w:t>tool on the toolbar as shown in Figure below. Select first item: When this option is active, the first item of the selected shape that was dropped on the drawing canvas is selected.</w:t>
       </w:r>
     </w:p>
     <w:p>
@@ -3038,7 +2522,7 @@
           <w:noProof/>
         </w:rPr>
         <w:drawing>
-          <wp:inline distT="0" distB="0" distL="0" distR="0" wp14:anchorId="36738922" wp14:editId="6A31125F">
+          <wp:inline distT="0" distB="0" distL="0" distR="0" wp14:anchorId="37789FE8" wp14:editId="299B5176">
             <wp:extent cx="6390640" cy="3250565"/>
             <wp:effectExtent l="0" t="0" r="0" b="0"/>
             <wp:docPr id="23" name="Picture 23" descr="Graphical user interface, application, Word&#10;&#10;Description automatically generated"/>
@@ -3157,7 +2641,7 @@
         </w:rPr>
         <w:lastRenderedPageBreak/>
         <w:drawing>
-          <wp:inline distT="0" distB="0" distL="0" distR="0" wp14:anchorId="232DFC79" wp14:editId="23717751">
+          <wp:inline distT="0" distB="0" distL="0" distR="0" wp14:anchorId="4690EEF6" wp14:editId="412C3E11">
             <wp:extent cx="6390640" cy="3304540"/>
             <wp:effectExtent l="0" t="0" r="0" b="0"/>
             <wp:docPr id="24" name="Picture 24" descr="Graphical user interface, application, Word&#10;&#10;Description automatically generated"/>
@@ -3261,43 +2745,25 @@
           <w:sz w:val="22"/>
           <w:szCs w:val="22"/>
         </w:rPr>
-        <w:t xml:space="preserve">If the total number of the selected shape is even, two shapes should be selected. If the total number of the selected shape is odd, one shape </w:t>
-      </w:r>
-      <w:r>
+        <w:t xml:space="preserve">If the total number of the selected shape is even, two shapes should be selected. If the total number of the selected shape is odd, one shape will be selected </w:t>
+      </w:r>
+    </w:p>
+    <w:p>
+      <w:pPr>
+        <w:pStyle w:val="Default"/>
         <w:rPr>
           <w:rFonts w:asciiTheme="minorHAnsi" w:hAnsiTheme="minorHAnsi" w:cstheme="minorHAnsi"/>
           <w:color w:val="auto"/>
           <w:sz w:val="22"/>
           <w:szCs w:val="22"/>
         </w:rPr>
-        <w:t>will</w:t>
-      </w:r>
-      <w:r>
-        <w:rPr>
-          <w:rFonts w:asciiTheme="minorHAnsi" w:hAnsiTheme="minorHAnsi" w:cstheme="minorHAnsi"/>
-          <w:color w:val="auto"/>
-          <w:sz w:val="22"/>
-          <w:szCs w:val="22"/>
-        </w:rPr>
-        <w:t xml:space="preserve"> be selected </w:t>
-      </w:r>
-    </w:p>
-    <w:p>
-      <w:pPr>
-        <w:pStyle w:val="Default"/>
-        <w:rPr>
-          <w:rFonts w:asciiTheme="minorHAnsi" w:hAnsiTheme="minorHAnsi" w:cstheme="minorHAnsi"/>
-          <w:color w:val="auto"/>
-          <w:sz w:val="22"/>
-          <w:szCs w:val="22"/>
-        </w:rPr>
       </w:pPr>
       <w:r>
         <w:rPr>
           <w:noProof/>
         </w:rPr>
         <w:drawing>
-          <wp:inline distT="0" distB="0" distL="0" distR="0" wp14:anchorId="20F74097" wp14:editId="31B6F478">
+          <wp:inline distT="0" distB="0" distL="0" distR="0" wp14:anchorId="5955DED4" wp14:editId="4E523DE3">
             <wp:extent cx="6390640" cy="3305175"/>
             <wp:effectExtent l="0" t="0" r="0" b="0"/>
             <wp:docPr id="25" name="Picture 25" descr="Graphical user interface, application, Word&#10;&#10;Description automatically generated"/>
@@ -3423,7 +2889,7 @@
         </w:rPr>
         <w:lastRenderedPageBreak/>
         <w:drawing>
-          <wp:inline distT="0" distB="0" distL="0" distR="0" wp14:anchorId="433C060E" wp14:editId="340DFB13">
+          <wp:inline distT="0" distB="0" distL="0" distR="0" wp14:anchorId="441D0342" wp14:editId="2812D3FE">
             <wp:extent cx="6390640" cy="3302635"/>
             <wp:effectExtent l="0" t="0" r="0" b="0"/>
             <wp:docPr id="26" name="Picture 26" descr="Graphical user interface, application, Word&#10;&#10;Description automatically generated"/>
@@ -3530,8 +2996,9 @@
           <w:sz w:val="22"/>
           <w:szCs w:val="22"/>
         </w:rPr>
-        <w:t>A user can save the drawing by clicking the ‘Save’ button. When this happens, the current drawing is save</w:t>
-      </w:r>
+        <w:t xml:space="preserve">A user can save the drawing by clicking the ‘Save’ button. When this happens, the current drawing is saved to a </w:t>
+      </w:r>
+      <w:proofErr w:type="spellStart"/>
       <w:r>
         <w:rPr>
           <w:rFonts w:asciiTheme="minorHAnsi" w:hAnsiTheme="minorHAnsi" w:cstheme="minorHAnsi"/>
@@ -3539,9 +3006,9 @@
           <w:sz w:val="22"/>
           <w:szCs w:val="22"/>
         </w:rPr>
-        <w:t xml:space="preserve">d to a </w:t>
-      </w:r>
-      <w:proofErr w:type="spellStart"/>
+        <w:t>sqlite</w:t>
+      </w:r>
+      <w:proofErr w:type="spellEnd"/>
       <w:r>
         <w:rPr>
           <w:rFonts w:asciiTheme="minorHAnsi" w:hAnsiTheme="minorHAnsi" w:cstheme="minorHAnsi"/>
@@ -3549,35 +3016,25 @@
           <w:sz w:val="22"/>
           <w:szCs w:val="22"/>
         </w:rPr>
-        <w:t>sqlite</w:t>
-      </w:r>
-      <w:proofErr w:type="spellEnd"/>
-      <w:r>
+        <w:t xml:space="preserve"> database.</w:t>
+      </w:r>
+    </w:p>
+    <w:p>
+      <w:pPr>
+        <w:pStyle w:val="Default"/>
         <w:rPr>
           <w:rFonts w:asciiTheme="minorHAnsi" w:hAnsiTheme="minorHAnsi" w:cstheme="minorHAnsi"/>
           <w:color w:val="auto"/>
           <w:sz w:val="22"/>
           <w:szCs w:val="22"/>
         </w:rPr>
-        <w:t xml:space="preserve"> database.</w:t>
-      </w:r>
-    </w:p>
-    <w:p>
-      <w:pPr>
-        <w:pStyle w:val="Default"/>
-        <w:rPr>
-          <w:rFonts w:asciiTheme="minorHAnsi" w:hAnsiTheme="minorHAnsi" w:cstheme="minorHAnsi"/>
-          <w:color w:val="auto"/>
-          <w:sz w:val="22"/>
-          <w:szCs w:val="22"/>
-        </w:rPr>
       </w:pPr>
       <w:r>
         <w:rPr>
           <w:noProof/>
         </w:rPr>
         <w:drawing>
-          <wp:inline distT="0" distB="0" distL="0" distR="0" wp14:anchorId="3DF11166" wp14:editId="569F3E93">
+          <wp:inline distT="0" distB="0" distL="0" distR="0" wp14:anchorId="755B8904" wp14:editId="53A4652C">
             <wp:extent cx="6390640" cy="3594735"/>
             <wp:effectExtent l="0" t="0" r="0" b="0"/>
             <wp:docPr id="29" name="Picture 29" descr="Graphical user interface&#10;&#10;Description automatically generated"/>
@@ -3760,7 +3217,7 @@
         </w:rPr>
         <w:lastRenderedPageBreak/>
         <w:drawing>
-          <wp:inline distT="0" distB="0" distL="0" distR="0" wp14:anchorId="0BB1D72E" wp14:editId="03ACE660">
+          <wp:inline distT="0" distB="0" distL="0" distR="0" wp14:anchorId="64CA399A" wp14:editId="3D10A302">
             <wp:extent cx="6390640" cy="3594735"/>
             <wp:effectExtent l="0" t="0" r="0" b="0"/>
             <wp:docPr id="30" name="Picture 30" descr="Chart, scatter chart&#10;&#10;Description automatically generated"/>
@@ -3940,6 +3397,7 @@
         <w:t>In conclusion, the use of MVVM, PRISM, and SQLite in this project provides a well-structured and maintainable codebase, making it easier to implement the drag-and-drop feature for 2D shapes in WPF.</w:t>
       </w:r>
     </w:p>
+    <w:p/>
     <w:sectPr>
       <w:type w:val="continuous"/>
       <w:pgSz w:w="11907" w:h="16839"/>
@@ -4509,6 +3967,119 @@
     </w:lvl>
   </w:abstractNum>
   <w:abstractNum w:abstractNumId="5" w15:restartNumberingAfterBreak="0">
+    <w:nsid w:val="4674121A"/>
+    <w:multiLevelType w:val="hybridMultilevel"/>
+    <w:tmpl w:val="77125826"/>
+    <w:lvl w:ilvl="0" w:tplc="04090005">
+      <w:start w:val="1"/>
+      <w:numFmt w:val="bullet"/>
+      <w:lvlText w:val=""/>
+      <w:lvlJc w:val="left"/>
+      <w:pPr>
+        <w:ind w:left="720" w:hanging="360"/>
+      </w:pPr>
+      <w:rPr>
+        <w:rFonts w:ascii="Wingdings" w:hAnsi="Wingdings" w:hint="default"/>
+      </w:rPr>
+    </w:lvl>
+    <w:lvl w:ilvl="1" w:tplc="04090003" w:tentative="1">
+      <w:start w:val="1"/>
+      <w:numFmt w:val="bullet"/>
+      <w:lvlText w:val="o"/>
+      <w:lvlJc w:val="left"/>
+      <w:pPr>
+        <w:ind w:left="1440" w:hanging="360"/>
+      </w:pPr>
+      <w:rPr>
+        <w:rFonts w:ascii="Courier New" w:hAnsi="Courier New" w:cs="Courier New" w:hint="default"/>
+      </w:rPr>
+    </w:lvl>
+    <w:lvl w:ilvl="2" w:tplc="04090005" w:tentative="1">
+      <w:start w:val="1"/>
+      <w:numFmt w:val="bullet"/>
+      <w:lvlText w:val=""/>
+      <w:lvlJc w:val="left"/>
+      <w:pPr>
+        <w:ind w:left="2160" w:hanging="360"/>
+      </w:pPr>
+      <w:rPr>
+        <w:rFonts w:ascii="Wingdings" w:hAnsi="Wingdings" w:hint="default"/>
+      </w:rPr>
+    </w:lvl>
+    <w:lvl w:ilvl="3" w:tplc="04090001" w:tentative="1">
+      <w:start w:val="1"/>
+      <w:numFmt w:val="bullet"/>
+      <w:lvlText w:val=""/>
+      <w:lvlJc w:val="left"/>
+      <w:pPr>
+        <w:ind w:left="2880" w:hanging="360"/>
+      </w:pPr>
+      <w:rPr>
+        <w:rFonts w:ascii="Symbol" w:hAnsi="Symbol" w:hint="default"/>
+      </w:rPr>
+    </w:lvl>
+    <w:lvl w:ilvl="4" w:tplc="04090003" w:tentative="1">
+      <w:start w:val="1"/>
+      <w:numFmt w:val="bullet"/>
+      <w:lvlText w:val="o"/>
+      <w:lvlJc w:val="left"/>
+      <w:pPr>
+        <w:ind w:left="3600" w:hanging="360"/>
+      </w:pPr>
+      <w:rPr>
+        <w:rFonts w:ascii="Courier New" w:hAnsi="Courier New" w:cs="Courier New" w:hint="default"/>
+      </w:rPr>
+    </w:lvl>
+    <w:lvl w:ilvl="5" w:tplc="04090005" w:tentative="1">
+      <w:start w:val="1"/>
+      <w:numFmt w:val="bullet"/>
+      <w:lvlText w:val=""/>
+      <w:lvlJc w:val="left"/>
+      <w:pPr>
+        <w:ind w:left="4320" w:hanging="360"/>
+      </w:pPr>
+      <w:rPr>
+        <w:rFonts w:ascii="Wingdings" w:hAnsi="Wingdings" w:hint="default"/>
+      </w:rPr>
+    </w:lvl>
+    <w:lvl w:ilvl="6" w:tplc="04090001" w:tentative="1">
+      <w:start w:val="1"/>
+      <w:numFmt w:val="bullet"/>
+      <w:lvlText w:val=""/>
+      <w:lvlJc w:val="left"/>
+      <w:pPr>
+        <w:ind w:left="5040" w:hanging="360"/>
+      </w:pPr>
+      <w:rPr>
+        <w:rFonts w:ascii="Symbol" w:hAnsi="Symbol" w:hint="default"/>
+      </w:rPr>
+    </w:lvl>
+    <w:lvl w:ilvl="7" w:tplc="04090003" w:tentative="1">
+      <w:start w:val="1"/>
+      <w:numFmt w:val="bullet"/>
+      <w:lvlText w:val="o"/>
+      <w:lvlJc w:val="left"/>
+      <w:pPr>
+        <w:ind w:left="5760" w:hanging="360"/>
+      </w:pPr>
+      <w:rPr>
+        <w:rFonts w:ascii="Courier New" w:hAnsi="Courier New" w:cs="Courier New" w:hint="default"/>
+      </w:rPr>
+    </w:lvl>
+    <w:lvl w:ilvl="8" w:tplc="04090005" w:tentative="1">
+      <w:start w:val="1"/>
+      <w:numFmt w:val="bullet"/>
+      <w:lvlText w:val=""/>
+      <w:lvlJc w:val="left"/>
+      <w:pPr>
+        <w:ind w:left="6480" w:hanging="360"/>
+      </w:pPr>
+      <w:rPr>
+        <w:rFonts w:ascii="Wingdings" w:hAnsi="Wingdings" w:hint="default"/>
+      </w:rPr>
+    </w:lvl>
+  </w:abstractNum>
+  <w:abstractNum w:abstractNumId="6" w15:restartNumberingAfterBreak="0">
     <w:nsid w:val="48F23845"/>
     <w:multiLevelType w:val="hybridMultilevel"/>
     <w:tmpl w:val="E80007E4"/>
@@ -4621,7 +4192,7 @@
       </w:rPr>
     </w:lvl>
   </w:abstractNum>
-  <w:abstractNum w:abstractNumId="6" w15:restartNumberingAfterBreak="0">
+  <w:abstractNum w:abstractNumId="7" w15:restartNumberingAfterBreak="0">
     <w:nsid w:val="4AF01C04"/>
     <w:multiLevelType w:val="multilevel"/>
     <w:tmpl w:val="019E81A2"/>
@@ -4725,7 +4296,7 @@
       </w:rPr>
     </w:lvl>
   </w:abstractNum>
-  <w:abstractNum w:abstractNumId="7" w15:restartNumberingAfterBreak="0">
+  <w:abstractNum w:abstractNumId="8" w15:restartNumberingAfterBreak="0">
     <w:nsid w:val="4F4F5B6E"/>
     <w:multiLevelType w:val="hybridMultilevel"/>
     <w:tmpl w:val="C810C77A"/>
@@ -4838,7 +4409,7 @@
       </w:rPr>
     </w:lvl>
   </w:abstractNum>
-  <w:abstractNum w:abstractNumId="8" w15:restartNumberingAfterBreak="0">
+  <w:abstractNum w:abstractNumId="9" w15:restartNumberingAfterBreak="0">
     <w:nsid w:val="546F68F3"/>
     <w:multiLevelType w:val="hybridMultilevel"/>
     <w:tmpl w:val="0B2E6090"/>
@@ -4951,7 +4522,7 @@
       </w:rPr>
     </w:lvl>
   </w:abstractNum>
-  <w:abstractNum w:abstractNumId="9" w15:restartNumberingAfterBreak="0">
+  <w:abstractNum w:abstractNumId="10" w15:restartNumberingAfterBreak="0">
     <w:nsid w:val="573B28D8"/>
     <w:multiLevelType w:val="hybridMultilevel"/>
     <w:tmpl w:val="61C67890"/>
@@ -5064,7 +4635,7 @@
       </w:rPr>
     </w:lvl>
   </w:abstractNum>
-  <w:abstractNum w:abstractNumId="10" w15:restartNumberingAfterBreak="0">
+  <w:abstractNum w:abstractNumId="11" w15:restartNumberingAfterBreak="0">
     <w:nsid w:val="58FC0275"/>
     <w:multiLevelType w:val="hybridMultilevel"/>
     <w:tmpl w:val="FF9CD102"/>
@@ -5177,7 +4748,7 @@
       </w:rPr>
     </w:lvl>
   </w:abstractNum>
-  <w:abstractNum w:abstractNumId="11" w15:restartNumberingAfterBreak="0">
+  <w:abstractNum w:abstractNumId="12" w15:restartNumberingAfterBreak="0">
     <w:nsid w:val="68141524"/>
     <w:multiLevelType w:val="hybridMultilevel"/>
     <w:tmpl w:val="974E2338"/>
@@ -5290,7 +4861,7 @@
       </w:rPr>
     </w:lvl>
   </w:abstractNum>
-  <w:abstractNum w:abstractNumId="12" w15:restartNumberingAfterBreak="0">
+  <w:abstractNum w:abstractNumId="13" w15:restartNumberingAfterBreak="0">
     <w:nsid w:val="6B3E7CD4"/>
     <w:multiLevelType w:val="hybridMultilevel"/>
     <w:tmpl w:val="45566B66"/>
@@ -5403,7 +4974,7 @@
       </w:rPr>
     </w:lvl>
   </w:abstractNum>
-  <w:abstractNum w:abstractNumId="13" w15:restartNumberingAfterBreak="0">
+  <w:abstractNum w:abstractNumId="14" w15:restartNumberingAfterBreak="0">
     <w:nsid w:val="6C0C55B9"/>
     <w:multiLevelType w:val="hybridMultilevel"/>
     <w:tmpl w:val="B8CE42FA"/>
@@ -5516,7 +5087,7 @@
       </w:rPr>
     </w:lvl>
   </w:abstractNum>
-  <w:abstractNum w:abstractNumId="14" w15:restartNumberingAfterBreak="0">
+  <w:abstractNum w:abstractNumId="15" w15:restartNumberingAfterBreak="0">
     <w:nsid w:val="72D240B6"/>
     <w:multiLevelType w:val="multilevel"/>
     <w:tmpl w:val="758AC2D4"/>
@@ -5630,7 +5201,7 @@
     </w:lvl>
   </w:abstractNum>
   <w:num w:numId="1" w16cid:durableId="666517348">
-    <w:abstractNumId w:val="9"/>
+    <w:abstractNumId w:val="10"/>
   </w:num>
   <w:num w:numId="2" w16cid:durableId="76098236">
     <w:abstractNumId w:val="4"/>
@@ -5639,40 +5210,43 @@
     <w:abstractNumId w:val="2"/>
   </w:num>
   <w:num w:numId="4" w16cid:durableId="781150301">
-    <w:abstractNumId w:val="11"/>
+    <w:abstractNumId w:val="12"/>
   </w:num>
   <w:num w:numId="5" w16cid:durableId="2077363362">
-    <w:abstractNumId w:val="6"/>
+    <w:abstractNumId w:val="7"/>
   </w:num>
   <w:num w:numId="6" w16cid:durableId="1314409379">
-    <w:abstractNumId w:val="5"/>
+    <w:abstractNumId w:val="6"/>
   </w:num>
   <w:num w:numId="7" w16cid:durableId="123813905">
     <w:abstractNumId w:val="0"/>
   </w:num>
   <w:num w:numId="8" w16cid:durableId="1597668317">
-    <w:abstractNumId w:val="12"/>
+    <w:abstractNumId w:val="13"/>
   </w:num>
   <w:num w:numId="9" w16cid:durableId="1124731748">
-    <w:abstractNumId w:val="14"/>
+    <w:abstractNumId w:val="15"/>
   </w:num>
   <w:num w:numId="10" w16cid:durableId="2000424376">
+    <w:abstractNumId w:val="9"/>
+  </w:num>
+  <w:num w:numId="11" w16cid:durableId="113061923">
     <w:abstractNumId w:val="8"/>
   </w:num>
-  <w:num w:numId="11" w16cid:durableId="113061923">
-    <w:abstractNumId w:val="7"/>
-  </w:num>
   <w:num w:numId="12" w16cid:durableId="2122531744">
-    <w:abstractNumId w:val="13"/>
+    <w:abstractNumId w:val="14"/>
   </w:num>
   <w:num w:numId="13" w16cid:durableId="1519418519">
     <w:abstractNumId w:val="3"/>
   </w:num>
   <w:num w:numId="14" w16cid:durableId="403726528">
-    <w:abstractNumId w:val="10"/>
+    <w:abstractNumId w:val="11"/>
   </w:num>
   <w:num w:numId="15" w16cid:durableId="314381014">
     <w:abstractNumId w:val="1"/>
+  </w:num>
+  <w:num w:numId="16" w16cid:durableId="1639452851">
+    <w:abstractNumId w:val="5"/>
   </w:num>
 </w:numbering>
 </file>
@@ -5849,7 +5423,7 @@
     <w:lsdException w:name="Table Web 2" w:semiHidden="1" w:unhideWhenUsed="1"/>
     <w:lsdException w:name="Table Web 3" w:semiHidden="1" w:unhideWhenUsed="1"/>
     <w:lsdException w:name="Balloon Text" w:semiHidden="1" w:unhideWhenUsed="1"/>
-    <w:lsdException w:name="Table Grid" w:semiHidden="1" w:uiPriority="39" w:unhideWhenUsed="1"/>
+    <w:lsdException w:name="Table Grid" w:uiPriority="39"/>
     <w:lsdException w:name="Table Theme" w:semiHidden="1" w:unhideWhenUsed="1"/>
     <w:lsdException w:name="Placeholder Text" w:semiHidden="1"/>
     <w:lsdException w:name="No Spacing" w:uiPriority="0" w:qFormat="1"/>
@@ -6478,6 +6052,18 @@
       <w:shd w:val="clear" w:color="auto" w:fill="E1DFDD"/>
     </w:rPr>
   </w:style>
+  <w:style w:type="character" w:styleId="FollowedHyperlink">
+    <w:name w:val="FollowedHyperlink"/>
+    <w:basedOn w:val="DefaultParagraphFont"/>
+    <w:uiPriority w:val="99"/>
+    <w:semiHidden/>
+    <w:unhideWhenUsed/>
+    <w:rsid w:val="00CE2DFA"/>
+    <w:rPr>
+      <w:color w:val="954F72" w:themeColor="followedHyperlink"/>
+      <w:u w:val="single"/>
+    </w:rPr>
+  </w:style>
 </w:styles>
 </file>
 

</xml_diff>